<commit_message>
controle sur les congés
</commit_message>
<xml_diff>
--- a/Cahier de charge Module gestion du personnel.docx
+++ b/Cahier de charge Module gestion du personnel.docx
@@ -1,6 +1,6 @@
 
 <file path=word/document.xml><?xml version="1.0" encoding="utf-8"?>
-<w:document xmlns:wpc="http://schemas.microsoft.com/office/word/2010/wordprocessingCanvas" xmlns:cx="http://schemas.microsoft.com/office/drawing/2014/chartex" xmlns:cx1="http://schemas.microsoft.com/office/drawing/2015/9/8/chartex" xmlns:cx2="http://schemas.microsoft.com/office/drawing/2015/10/21/chartex" xmlns:cx3="http://schemas.microsoft.com/office/drawing/2016/5/9/chartex" xmlns:cx4="http://schemas.microsoft.com/office/drawing/2016/5/10/chartex" xmlns:cx5="http://schemas.microsoft.com/office/drawing/2016/5/11/chartex" xmlns:cx6="http://schemas.microsoft.com/office/drawing/2016/5/12/chartex" xmlns:cx7="http://schemas.microsoft.com/office/drawing/2016/5/13/chartex" xmlns:cx8="http://schemas.microsoft.com/office/drawing/2016/5/14/chartex" xmlns:mc="http://schemas.openxmlformats.org/markup-compatibility/2006" xmlns:aink="http://schemas.microsoft.com/office/drawing/2016/ink" xmlns:am3d="http://schemas.microsoft.com/office/drawing/2017/model3d" xmlns:o="urn:schemas-microsoft-com:office:office" xmlns:oel="http://schemas.microsoft.com/office/2019/extlst" xmlns:r="http://schemas.openxmlformats.org/officeDocument/2006/relationships" xmlns:m="http://schemas.openxmlformats.org/officeDocument/2006/math" xmlns:v="urn:schemas-microsoft-com:vml" xmlns:wp14="http://schemas.microsoft.com/office/word/2010/wordprocessingDrawing" xmlns:wp="http://schemas.openxmlformats.org/drawingml/2006/wordprocessingDrawing" xmlns:w10="urn:schemas-microsoft-com:office:word" xmlns:w="http://schemas.openxmlformats.org/wordprocessingml/2006/main" xmlns:w14="http://schemas.microsoft.com/office/word/2010/wordml" xmlns:w15="http://schemas.microsoft.com/office/word/2012/wordml" xmlns:w16cex="http://schemas.microsoft.com/office/word/2018/wordml/cex" xmlns:w16cid="http://schemas.microsoft.com/office/word/2016/wordml/cid" xmlns:w16="http://schemas.microsoft.com/office/word/2018/wordml" xmlns:w16sdtdh="http://schemas.microsoft.com/office/word/2020/wordml/sdtdatahash" xmlns:w16se="http://schemas.microsoft.com/office/word/2015/wordml/symex" xmlns:wpg="http://schemas.microsoft.com/office/word/2010/wordprocessingGroup" xmlns:wpi="http://schemas.microsoft.com/office/word/2010/wordprocessingInk" xmlns:wne="http://schemas.microsoft.com/office/word/2006/wordml" xmlns:wps="http://schemas.microsoft.com/office/word/2010/wordprocessingShape" mc:Ignorable="w14 w15 w16se w16cid w16 w16cex w16sdtdh wp14">
+<w:document xmlns:wpc="http://schemas.microsoft.com/office/word/2010/wordprocessingCanvas" xmlns:cx="http://schemas.microsoft.com/office/drawing/2014/chartex" xmlns:cx1="http://schemas.microsoft.com/office/drawing/2015/9/8/chartex" xmlns:cx2="http://schemas.microsoft.com/office/drawing/2015/10/21/chartex" xmlns:cx3="http://schemas.microsoft.com/office/drawing/2016/5/9/chartex" xmlns:cx4="http://schemas.microsoft.com/office/drawing/2016/5/10/chartex" xmlns:cx5="http://schemas.microsoft.com/office/drawing/2016/5/11/chartex" xmlns:cx6="http://schemas.microsoft.com/office/drawing/2016/5/12/chartex" xmlns:cx7="http://schemas.microsoft.com/office/drawing/2016/5/13/chartex" xmlns:cx8="http://schemas.microsoft.com/office/drawing/2016/5/14/chartex" xmlns:mc="http://schemas.openxmlformats.org/markup-compatibility/2006" xmlns:aink="http://schemas.microsoft.com/office/drawing/2016/ink" xmlns:am3d="http://schemas.microsoft.com/office/drawing/2017/model3d" xmlns:o="urn:schemas-microsoft-com:office:office" xmlns:oel="http://schemas.microsoft.com/office/2019/extlst" xmlns:r="http://schemas.openxmlformats.org/officeDocument/2006/relationships" xmlns:m="http://schemas.openxmlformats.org/officeDocument/2006/math" xmlns:v="urn:schemas-microsoft-com:vml" xmlns:wp14="http://schemas.microsoft.com/office/word/2010/wordprocessingDrawing" xmlns:wp="http://schemas.openxmlformats.org/drawingml/2006/wordprocessingDrawing" xmlns:w10="urn:schemas-microsoft-com:office:word" xmlns:w="http://schemas.openxmlformats.org/wordprocessingml/2006/main" xmlns:w14="http://schemas.microsoft.com/office/word/2010/wordml" xmlns:w15="http://schemas.microsoft.com/office/word/2012/wordml" xmlns:w16cex="http://schemas.microsoft.com/office/word/2018/wordml/cex" xmlns:w16cid="http://schemas.microsoft.com/office/word/2016/wordml/cid" xmlns:w16="http://schemas.microsoft.com/office/word/2018/wordml" xmlns:w16du="http://schemas.microsoft.com/office/word/2023/wordml/word16du" xmlns:w16sdtdh="http://schemas.microsoft.com/office/word/2020/wordml/sdtdatahash" xmlns:w16se="http://schemas.microsoft.com/office/word/2015/wordml/symex" xmlns:wpg="http://schemas.microsoft.com/office/word/2010/wordprocessingGroup" xmlns:wpi="http://schemas.microsoft.com/office/word/2010/wordprocessingInk" xmlns:wne="http://schemas.microsoft.com/office/word/2006/wordml" xmlns:wps="http://schemas.microsoft.com/office/word/2010/wordprocessingShape" mc:Ignorable="w14 w15 w16se w16cid w16 w16cex w16sdtdh wp14">
   <w:body>
     <w:p>
       <w:pPr>
@@ -156,31 +156,25 @@
           <w:sz w:val="24"/>
           <w:szCs w:val="24"/>
         </w:rPr>
-        <w:t>La gestion des ressources humaines ou GRH est l'ensemble des pratiques mises en œuvre pour administrer, mobiliser et développer les ressources humaines impliquées dans l'activité d'une organisation.</w:t>
-      </w:r>
-      <w:r>
-        <w:rPr>
-          <w:rFonts w:ascii="Times New Roman" w:hAnsi="Times New Roman" w:cs="Times New Roman"/>
-          <w:sz w:val="24"/>
-          <w:szCs w:val="24"/>
-        </w:rPr>
-        <w:t xml:space="preserve"> </w:t>
-      </w:r>
-      <w:r>
-        <w:rPr>
-          <w:rFonts w:ascii="Times New Roman" w:hAnsi="Times New Roman" w:cs="Times New Roman"/>
-          <w:sz w:val="24"/>
-          <w:szCs w:val="24"/>
-        </w:rPr>
-        <w:t>Elle permet en effet de tracer le chemin à suivre afin d’atteindre les objectifs de l’entreprise tout en respectant la législation et les textes de loi</w:t>
-      </w:r>
-      <w:r>
-        <w:rPr>
-          <w:rFonts w:ascii="Times New Roman" w:hAnsi="Times New Roman" w:cs="Times New Roman"/>
-          <w:sz w:val="24"/>
-          <w:szCs w:val="24"/>
-        </w:rPr>
-        <w:t>. Si ce processus se veut être performant dans une structure il se doit d’être numériser.</w:t>
+        <w:t xml:space="preserve">La gestion des ressources humaines ou GRH est l'ensemble des pratiques mises en œuvre </w:t>
+      </w:r>
+      <w:proofErr w:type="gramStart"/>
+      <w:r>
+        <w:rPr>
+          <w:rFonts w:ascii="Times New Roman" w:hAnsi="Times New Roman" w:cs="Times New Roman"/>
+          <w:sz w:val="24"/>
+          <w:szCs w:val="24"/>
+        </w:rPr>
+        <w:t>pour</w:t>
+      </w:r>
+      <w:proofErr w:type="gramEnd"/>
+      <w:r>
+        <w:rPr>
+          <w:rFonts w:ascii="Times New Roman" w:hAnsi="Times New Roman" w:cs="Times New Roman"/>
+          <w:sz w:val="24"/>
+          <w:szCs w:val="24"/>
+        </w:rPr>
+        <w:t xml:space="preserve"> administrer, mobiliser et développer les ressources humaines impliquées dans l'activité d'une organisation. Elle permet en effet de tracer le chemin à suivre afin d’atteindre les objectifs de l’entreprise tout en respectant la législation et les textes de loi. Si ce processus se veut être performant dans une structure il se doit d’être numériser.</w:t>
       </w:r>
       <w:r>
         <w:rPr>
@@ -1004,23 +998,7 @@
           <w:sz w:val="24"/>
           <w:szCs w:val="24"/>
         </w:rPr>
-        <w:t xml:space="preserve"> Au niveau de ce module, l’administrateur aura la main pour définir </w:t>
-      </w:r>
-      <w:r>
-        <w:rPr>
-          <w:rFonts w:ascii="Times New Roman" w:hAnsi="Times New Roman" w:cs="Times New Roman"/>
-          <w:sz w:val="24"/>
-          <w:szCs w:val="24"/>
-        </w:rPr>
-        <w:t>les différentes ressources</w:t>
-      </w:r>
-      <w:r>
-        <w:rPr>
-          <w:rFonts w:ascii="Times New Roman" w:hAnsi="Times New Roman" w:cs="Times New Roman"/>
-          <w:sz w:val="24"/>
-          <w:szCs w:val="24"/>
-        </w:rPr>
-        <w:t xml:space="preserve"> et types d’informations à traiter dans le système, ces informations définies seront utilisées plus tard dans le traitement des autres modules de l’application.  </w:t>
+        <w:t xml:space="preserve"> Au niveau de ce module, l’administrateur aura la main pour définir les différentes ressources et types d’informations à traiter dans le système, ces informations définies seront utilisées plus tard dans le traitement des autres modules de l’application.  </w:t>
       </w:r>
     </w:p>
     <w:p>
@@ -1055,23 +1033,7 @@
           <w:sz w:val="24"/>
           <w:szCs w:val="24"/>
         </w:rPr>
-        <w:t xml:space="preserve">Les années pour définir les années </w:t>
-      </w:r>
-      <w:r>
-        <w:rPr>
-          <w:rFonts w:ascii="Times New Roman" w:hAnsi="Times New Roman" w:cs="Times New Roman"/>
-          <w:sz w:val="24"/>
-          <w:szCs w:val="24"/>
-        </w:rPr>
-        <w:t>Qui</w:t>
-      </w:r>
-      <w:r>
-        <w:rPr>
-          <w:rFonts w:ascii="Times New Roman" w:hAnsi="Times New Roman" w:cs="Times New Roman"/>
-          <w:sz w:val="24"/>
-          <w:szCs w:val="24"/>
-        </w:rPr>
-        <w:t xml:space="preserve"> seront utilisées dans le système au niveau des différents modules</w:t>
+        <w:t>Les années pour définir les années Qui seront utilisées dans le système au niveau des différents modules</w:t>
       </w:r>
       <w:r>
         <w:rPr>
@@ -1256,15 +1218,31 @@
         <w:jc w:val="both"/>
         <w:rPr>
           <w:rFonts w:ascii="Times New Roman" w:hAnsi="Times New Roman" w:cs="Times New Roman"/>
-          <w:sz w:val="24"/>
-          <w:szCs w:val="24"/>
-        </w:rPr>
-      </w:pPr>
-      <w:r>
-        <w:rPr>
-          <w:rFonts w:ascii="Times New Roman" w:hAnsi="Times New Roman" w:cs="Times New Roman"/>
-          <w:sz w:val="24"/>
-          <w:szCs w:val="24"/>
+          <w:color w:val="70AD47" w:themeColor="accent6"/>
+          <w:sz w:val="24"/>
+          <w:szCs w:val="24"/>
+          <w:rPrChange w:id="17" w:author="yann tony" w:date="2023-06-07T14:44:00Z">
+            <w:rPr>
+              <w:rFonts w:ascii="Times New Roman" w:hAnsi="Times New Roman" w:cs="Times New Roman"/>
+              <w:sz w:val="24"/>
+              <w:szCs w:val="24"/>
+            </w:rPr>
+          </w:rPrChange>
+        </w:rPr>
+      </w:pPr>
+      <w:r>
+        <w:rPr>
+          <w:rFonts w:ascii="Times New Roman" w:hAnsi="Times New Roman" w:cs="Times New Roman"/>
+          <w:color w:val="70AD47" w:themeColor="accent6"/>
+          <w:sz w:val="24"/>
+          <w:szCs w:val="24"/>
+          <w:rPrChange w:id="18" w:author="yann tony" w:date="2023-06-07T14:44:00Z">
+            <w:rPr>
+              <w:rFonts w:ascii="Times New Roman" w:hAnsi="Times New Roman" w:cs="Times New Roman"/>
+              <w:sz w:val="24"/>
+              <w:szCs w:val="24"/>
+            </w:rPr>
+          </w:rPrChange>
         </w:rPr>
         <w:t xml:space="preserve">Ajouter un nouvel utilisateur au système. </w:t>
       </w:r>
@@ -1574,15 +1552,7 @@
           <w:sz w:val="24"/>
           <w:szCs w:val="24"/>
         </w:rPr>
-        <w:t>Le</w:t>
-      </w:r>
-      <w:r>
-        <w:rPr>
-          <w:rFonts w:ascii="Times New Roman" w:hAnsi="Times New Roman" w:cs="Times New Roman"/>
-          <w:sz w:val="24"/>
-          <w:szCs w:val="24"/>
-        </w:rPr>
-        <w:t xml:space="preserve"> type de contrat, </w:t>
+        <w:t xml:space="preserve">Le type de contrat, </w:t>
       </w:r>
     </w:p>
     <w:p>
@@ -1604,15 +1574,7 @@
           <w:sz w:val="24"/>
           <w:szCs w:val="24"/>
         </w:rPr>
-        <w:t>La</w:t>
-      </w:r>
-      <w:r>
-        <w:rPr>
-          <w:rFonts w:ascii="Times New Roman" w:hAnsi="Times New Roman" w:cs="Times New Roman"/>
-          <w:sz w:val="24"/>
-          <w:szCs w:val="24"/>
-        </w:rPr>
-        <w:t xml:space="preserve"> durée, </w:t>
+        <w:t xml:space="preserve">La durée, </w:t>
       </w:r>
     </w:p>
     <w:p>
@@ -1634,15 +1596,7 @@
           <w:sz w:val="24"/>
           <w:szCs w:val="24"/>
         </w:rPr>
-        <w:t>Le</w:t>
-      </w:r>
-      <w:r>
-        <w:rPr>
-          <w:rFonts w:ascii="Times New Roman" w:hAnsi="Times New Roman" w:cs="Times New Roman"/>
-          <w:sz w:val="24"/>
-          <w:szCs w:val="24"/>
-        </w:rPr>
-        <w:t xml:space="preserve"> salaire </w:t>
+        <w:t xml:space="preserve">Le salaire </w:t>
       </w:r>
     </w:p>
     <w:p>
@@ -1664,45 +1618,37 @@
           <w:sz w:val="24"/>
           <w:szCs w:val="24"/>
         </w:rPr>
-        <w:t>Avantages</w:t>
-      </w:r>
-      <w:r>
-        <w:rPr>
-          <w:rFonts w:ascii="Times New Roman" w:hAnsi="Times New Roman" w:cs="Times New Roman"/>
-          <w:sz w:val="24"/>
-          <w:szCs w:val="24"/>
-        </w:rPr>
-        <w:t xml:space="preserve"> etc. </w:t>
+        <w:t xml:space="preserve">Avantages etc. </w:t>
       </w:r>
     </w:p>
     <w:p>
       <w:pPr>
         <w:ind w:left="360"/>
         <w:rPr>
-          <w:moveFrom w:id="17" w:author="yann tony" w:date="2023-02-01T10:07:00Z"/>
-          <w:rFonts w:ascii="Times New Roman" w:hAnsi="Times New Roman" w:cs="Times New Roman"/>
-          <w:sz w:val="24"/>
-          <w:szCs w:val="24"/>
-          <w:rPrChange w:id="18" w:author="yann tony" w:date="2023-02-01T10:06:00Z">
+          <w:moveFrom w:id="19" w:author="yann tony" w:date="2023-02-01T10:07:00Z"/>
+          <w:rFonts w:ascii="Times New Roman" w:hAnsi="Times New Roman" w:cs="Times New Roman"/>
+          <w:sz w:val="24"/>
+          <w:szCs w:val="24"/>
+          <w:rPrChange w:id="20" w:author="yann tony" w:date="2023-02-01T10:06:00Z">
             <w:rPr>
-              <w:moveFrom w:id="19" w:author="yann tony" w:date="2023-02-01T10:07:00Z"/>
+              <w:moveFrom w:id="21" w:author="yann tony" w:date="2023-02-01T10:07:00Z"/>
             </w:rPr>
           </w:rPrChange>
         </w:rPr>
-        <w:pPrChange w:id="20" w:author="yann tony" w:date="2023-02-01T10:06:00Z">
+        <w:pPrChange w:id="22" w:author="yann tony" w:date="2023-02-01T10:06:00Z">
           <w:pPr>
             <w:pStyle w:val="Paragraphedeliste"/>
           </w:pPr>
         </w:pPrChange>
       </w:pPr>
-      <w:moveFromRangeStart w:id="21" w:author="yann tony" w:date="2023-02-01T10:07:00Z" w:name="move126138462"/>
-      <w:moveFrom w:id="22" w:author="yann tony" w:date="2023-02-01T10:07:00Z">
+      <w:moveFromRangeStart w:id="23" w:author="yann tony" w:date="2023-02-01T10:07:00Z" w:name="move126138462"/>
+      <w:moveFrom w:id="24" w:author="yann tony" w:date="2023-02-01T10:07:00Z">
         <w:r>
           <w:rPr>
             <w:rFonts w:ascii="Times New Roman" w:hAnsi="Times New Roman" w:cs="Times New Roman"/>
             <w:sz w:val="24"/>
             <w:szCs w:val="24"/>
-            <w:rPrChange w:id="23" w:author="yann tony" w:date="2023-02-01T10:06:00Z">
+            <w:rPrChange w:id="25" w:author="yann tony" w:date="2023-02-01T10:06:00Z">
               <w:rPr/>
             </w:rPrChange>
           </w:rPr>
@@ -1710,17 +1656,17 @@
         </w:r>
       </w:moveFrom>
     </w:p>
-    <w:moveFromRangeEnd w:id="21"/>
-    <w:p>
-      <w:pPr>
-        <w:rPr>
-          <w:rFonts w:ascii="Times New Roman" w:hAnsi="Times New Roman" w:cs="Times New Roman"/>
-          <w:sz w:val="24"/>
-          <w:szCs w:val="24"/>
-        </w:rPr>
-      </w:pPr>
-      <w:moveToRangeStart w:id="24" w:author="yann tony" w:date="2023-02-01T10:07:00Z" w:name="move126138462"/>
-      <w:moveTo w:id="25" w:author="yann tony" w:date="2023-02-01T10:07:00Z">
+    <w:moveFromRangeEnd w:id="23"/>
+    <w:p>
+      <w:pPr>
+        <w:rPr>
+          <w:rFonts w:ascii="Times New Roman" w:hAnsi="Times New Roman" w:cs="Times New Roman"/>
+          <w:sz w:val="24"/>
+          <w:szCs w:val="24"/>
+        </w:rPr>
+      </w:pPr>
+      <w:moveToRangeStart w:id="26" w:author="yann tony" w:date="2023-02-01T10:07:00Z" w:name="move126138462"/>
+      <w:moveTo w:id="27" w:author="yann tony" w:date="2023-02-01T10:07:00Z">
         <w:r>
           <w:rPr>
             <w:rFonts w:ascii="Times New Roman" w:hAnsi="Times New Roman" w:cs="Times New Roman"/>
@@ -1730,8 +1676,8 @@
           <w:t>Lorsqu'un employé est recruté, il est</w:t>
         </w:r>
       </w:moveTo>
-      <w:moveToRangeEnd w:id="24"/>
-      <w:ins w:id="26" w:author="yann tony" w:date="2023-02-01T10:07:00Z">
+      <w:moveToRangeEnd w:id="26"/>
+      <w:ins w:id="28" w:author="yann tony" w:date="2023-02-01T10:07:00Z">
         <w:r>
           <w:rPr>
             <w:rFonts w:ascii="Times New Roman" w:hAnsi="Times New Roman" w:cs="Times New Roman"/>
@@ -1741,7 +1687,7 @@
           <w:t xml:space="preserve"> e</w:t>
         </w:r>
       </w:ins>
-      <w:del w:id="27" w:author="yann tony" w:date="2023-02-01T10:07:00Z">
+      <w:del w:id="29" w:author="yann tony" w:date="2023-02-01T10:07:00Z">
         <w:r>
           <w:rPr>
             <w:rFonts w:ascii="Times New Roman" w:hAnsi="Times New Roman" w:cs="Times New Roman"/>
@@ -1757,31 +1703,7 @@
           <w:sz w:val="24"/>
           <w:szCs w:val="24"/>
         </w:rPr>
-        <w:t>nregistré</w:t>
-      </w:r>
-      <w:r>
-        <w:rPr>
-          <w:rFonts w:ascii="Times New Roman" w:hAnsi="Times New Roman" w:cs="Times New Roman"/>
-          <w:sz w:val="24"/>
-          <w:szCs w:val="24"/>
-        </w:rPr>
-        <w:t xml:space="preserve"> dans la base de données. Le service des RH lui établit ensuite un contrat de travail qui peut être modifié </w:t>
-      </w:r>
-      <w:r>
-        <w:rPr>
-          <w:rFonts w:ascii="Times New Roman" w:hAnsi="Times New Roman" w:cs="Times New Roman"/>
-          <w:sz w:val="24"/>
-          <w:szCs w:val="24"/>
-        </w:rPr>
-        <w:t>où</w:t>
-      </w:r>
-      <w:r>
-        <w:rPr>
-          <w:rFonts w:ascii="Times New Roman" w:hAnsi="Times New Roman" w:cs="Times New Roman"/>
-          <w:sz w:val="24"/>
-          <w:szCs w:val="24"/>
-        </w:rPr>
-        <w:t xml:space="preserve"> résilier par la suite. </w:t>
+        <w:t xml:space="preserve">nregistré dans la base de données. Le service des RH lui établit ensuite un contrat de travail qui peut être modifié où résilier par la suite. </w:t>
       </w:r>
     </w:p>
     <w:p>
@@ -1814,23 +1736,7 @@
           <w:sz w:val="24"/>
           <w:szCs w:val="24"/>
         </w:rPr>
-        <w:t xml:space="preserve"> </w:t>
-      </w:r>
-      <w:r>
-        <w:rPr>
-          <w:rFonts w:ascii="Times New Roman" w:hAnsi="Times New Roman" w:cs="Times New Roman"/>
-          <w:sz w:val="24"/>
-          <w:szCs w:val="24"/>
-        </w:rPr>
-        <w:t>Types</w:t>
-      </w:r>
-      <w:r>
-        <w:rPr>
-          <w:rFonts w:ascii="Times New Roman" w:hAnsi="Times New Roman" w:cs="Times New Roman"/>
-          <w:sz w:val="24"/>
-          <w:szCs w:val="24"/>
-        </w:rPr>
-        <w:t xml:space="preserve"> de contrat : </w:t>
+        <w:t xml:space="preserve"> Types de contrat : </w:t>
       </w:r>
     </w:p>
     <w:p>
@@ -1954,6 +1860,7 @@
         </w:rPr>
         <w:t xml:space="preserve"> </w:t>
       </w:r>
+      <w:proofErr w:type="gramStart"/>
       <w:r>
         <w:rPr>
           <w:rFonts w:ascii="Times New Roman" w:hAnsi="Times New Roman" w:cs="Times New Roman"/>
@@ -1976,7 +1883,16 @@
           <w:sz w:val="24"/>
           <w:szCs w:val="24"/>
         </w:rPr>
-        <w:t>'état civil</w:t>
+        <w:t>'état</w:t>
+      </w:r>
+      <w:proofErr w:type="gramEnd"/>
+      <w:r>
+        <w:rPr>
+          <w:rFonts w:ascii="Times New Roman" w:hAnsi="Times New Roman" w:cs="Times New Roman"/>
+          <w:sz w:val="24"/>
+          <w:szCs w:val="24"/>
+        </w:rPr>
+        <w:t xml:space="preserve"> civil</w:t>
       </w:r>
       <w:r>
         <w:rPr>
@@ -2454,15 +2370,7 @@
           <w:sz w:val="24"/>
           <w:szCs w:val="24"/>
         </w:rPr>
-        <w:t>Utilisateurs</w:t>
-      </w:r>
-      <w:r>
-        <w:rPr>
-          <w:rFonts w:ascii="Times New Roman" w:hAnsi="Times New Roman" w:cs="Times New Roman"/>
-          <w:sz w:val="24"/>
-          <w:szCs w:val="24"/>
-        </w:rPr>
-        <w:t xml:space="preserve"> :  </w:t>
+        <w:t xml:space="preserve">Utilisateurs :  </w:t>
       </w:r>
     </w:p>
     <w:p>
@@ -2584,15 +2492,7 @@
           <w:sz w:val="24"/>
           <w:szCs w:val="24"/>
         </w:rPr>
-        <w:t>onsulter</w:t>
-      </w:r>
-      <w:r>
-        <w:rPr>
-          <w:rFonts w:ascii="Times New Roman" w:hAnsi="Times New Roman" w:cs="Times New Roman"/>
-          <w:sz w:val="24"/>
-          <w:szCs w:val="24"/>
-        </w:rPr>
-        <w:t xml:space="preserve"> les notes professionnelles de tous les utilisateurs du système. Et permet à l’utilisateur simple de suivre ses propres notes professionnelles. L’administrateur pourra aussi ajouter une note professionnelle en sélectionnant l’employé concerné.  Le système donne aussi la main à l’administrateur pour mettre à jours une note professionnelle d’un employé ajoutée précédemment sur le système. Il pourra aussi supprimer une note professionnelle erronée.  </w:t>
+        <w:t xml:space="preserve">onsulter les notes professionnelles de tous les utilisateurs du système. Et permet à l’utilisateur simple de suivre ses propres notes professionnelles. L’administrateur pourra aussi ajouter une note professionnelle en sélectionnant l’employé concerné.  Le système donne aussi la main à l’administrateur pour mettre à jours une note professionnelle d’un employé ajoutée précédemment sur le système. Il pourra aussi supprimer une note professionnelle erronée.  </w:t>
       </w:r>
     </w:p>
     <w:p>
@@ -3301,23 +3201,7 @@
           <w:sz w:val="24"/>
           <w:szCs w:val="24"/>
         </w:rPr>
-        <w:t>Cette identification des besoins non fonctionnels définie les fonctionnalités offertes par le système aux utilisateurs indépendamment des besoins déclarés dans le cahier des charges</w:t>
-      </w:r>
-      <w:r>
-        <w:rPr>
-          <w:rFonts w:ascii="Times New Roman" w:hAnsi="Times New Roman" w:cs="Times New Roman"/>
-          <w:sz w:val="24"/>
-          <w:szCs w:val="24"/>
-        </w:rPr>
-        <w:t xml:space="preserve"> </w:t>
-      </w:r>
-      <w:r>
-        <w:rPr>
-          <w:rFonts w:ascii="Times New Roman" w:hAnsi="Times New Roman" w:cs="Times New Roman"/>
-          <w:sz w:val="24"/>
-          <w:szCs w:val="24"/>
-        </w:rPr>
-        <w:t>afin d’améliorer l’environnement du travail.   Parmi les besoins techniques on peut citer ;</w:t>
+        <w:t>Cette identification des besoins non fonctionnels définie les fonctionnalités offertes par le système aux utilisateurs indépendamment des besoins déclarés dans le cahier des charges afin d’améliorer l’environnement du travail.   Parmi les besoins techniques on peut citer ;</w:t>
       </w:r>
     </w:p>
     <w:p>
@@ -4137,7 +4021,25 @@
           <w:sz w:val="24"/>
           <w:szCs w:val="24"/>
         </w:rPr>
-        <w:t xml:space="preserve"> nous spécifions ce que les différents rôles de l’application aurons le droit de faire</w:t>
+        <w:t xml:space="preserve"> nous spécifions ce que les différents rôles de l’application </w:t>
+      </w:r>
+      <w:proofErr w:type="gramStart"/>
+      <w:r>
+        <w:rPr>
+          <w:rFonts w:ascii="Times New Roman" w:hAnsi="Times New Roman" w:cs="Times New Roman"/>
+          <w:sz w:val="24"/>
+          <w:szCs w:val="24"/>
+        </w:rPr>
+        <w:t>aurons</w:t>
+      </w:r>
+      <w:proofErr w:type="gramEnd"/>
+      <w:r>
+        <w:rPr>
+          <w:rFonts w:ascii="Times New Roman" w:hAnsi="Times New Roman" w:cs="Times New Roman"/>
+          <w:sz w:val="24"/>
+          <w:szCs w:val="24"/>
+        </w:rPr>
+        <w:t xml:space="preserve"> le droit de faire</w:t>
       </w:r>
     </w:p>
     <w:p>
@@ -4812,7 +4714,7 @@
           <w:numId w:val="26"/>
         </w:numPr>
         <w:rPr>
-          <w:ins w:id="28" w:author="yann tony" w:date="2023-02-02T13:11:00Z"/>
+          <w:ins w:id="30" w:author="yann tony" w:date="2023-02-02T13:11:00Z"/>
           <w:rFonts w:ascii="Times New Roman" w:hAnsi="Times New Roman" w:cs="Times New Roman"/>
           <w:sz w:val="24"/>
           <w:szCs w:val="24"/>
@@ -4835,14 +4737,14 @@
           <w:numId w:val="26"/>
         </w:numPr>
         <w:rPr>
-          <w:ins w:id="29" w:author="yann tony" w:date="2023-02-02T13:12:00Z"/>
-          <w:rFonts w:ascii="Times New Roman" w:hAnsi="Times New Roman" w:cs="Times New Roman"/>
-          <w:sz w:val="24"/>
-          <w:szCs w:val="24"/>
-        </w:rPr>
-      </w:pPr>
-      <w:moveToRangeStart w:id="30" w:author="yann tony" w:date="2023-02-02T13:11:00Z" w:name="move126235877"/>
-      <w:moveTo w:id="31" w:author="yann tony" w:date="2023-02-02T13:11:00Z">
+          <w:ins w:id="31" w:author="yann tony" w:date="2023-02-02T13:12:00Z"/>
+          <w:rFonts w:ascii="Times New Roman" w:hAnsi="Times New Roman" w:cs="Times New Roman"/>
+          <w:sz w:val="24"/>
+          <w:szCs w:val="24"/>
+        </w:rPr>
+      </w:pPr>
+      <w:moveToRangeStart w:id="32" w:author="yann tony" w:date="2023-02-02T13:11:00Z" w:name="move126235877"/>
+      <w:moveTo w:id="33" w:author="yann tony" w:date="2023-02-02T13:11:00Z">
         <w:r>
           <w:rPr>
             <w:rFonts w:ascii="Times New Roman" w:hAnsi="Times New Roman" w:cs="Times New Roman"/>
@@ -4861,13 +4763,13 @@
           <w:numId w:val="26"/>
         </w:numPr>
         <w:rPr>
-          <w:ins w:id="32" w:author="yann tony" w:date="2023-02-02T13:12:00Z"/>
-          <w:rFonts w:ascii="Times New Roman" w:hAnsi="Times New Roman" w:cs="Times New Roman"/>
-          <w:sz w:val="24"/>
-          <w:szCs w:val="24"/>
-        </w:rPr>
-      </w:pPr>
-      <w:ins w:id="33" w:author="yann tony" w:date="2023-02-02T13:12:00Z">
+          <w:ins w:id="34" w:author="yann tony" w:date="2023-02-02T13:12:00Z"/>
+          <w:rFonts w:ascii="Times New Roman" w:hAnsi="Times New Roman" w:cs="Times New Roman"/>
+          <w:sz w:val="24"/>
+          <w:szCs w:val="24"/>
+        </w:rPr>
+      </w:pPr>
+      <w:ins w:id="35" w:author="yann tony" w:date="2023-02-02T13:12:00Z">
         <w:r>
           <w:rPr>
             <w:rFonts w:ascii="Times New Roman" w:hAnsi="Times New Roman" w:cs="Times New Roman"/>
@@ -4886,13 +4788,13 @@
           <w:numId w:val="26"/>
         </w:numPr>
         <w:rPr>
-          <w:ins w:id="34" w:author="yann tony" w:date="2023-02-02T13:12:00Z"/>
-          <w:rFonts w:ascii="Times New Roman" w:hAnsi="Times New Roman" w:cs="Times New Roman"/>
-          <w:sz w:val="24"/>
-          <w:szCs w:val="24"/>
-        </w:rPr>
-      </w:pPr>
-      <w:ins w:id="35" w:author="yann tony" w:date="2023-02-02T13:12:00Z">
+          <w:ins w:id="36" w:author="yann tony" w:date="2023-02-02T13:12:00Z"/>
+          <w:rFonts w:ascii="Times New Roman" w:hAnsi="Times New Roman" w:cs="Times New Roman"/>
+          <w:sz w:val="24"/>
+          <w:szCs w:val="24"/>
+        </w:rPr>
+      </w:pPr>
+      <w:ins w:id="37" w:author="yann tony" w:date="2023-02-02T13:12:00Z">
         <w:r>
           <w:rPr>
             <w:rFonts w:ascii="Times New Roman" w:hAnsi="Times New Roman" w:cs="Times New Roman"/>
@@ -4911,14 +4813,14 @@
           <w:numId w:val="26"/>
         </w:numPr>
         <w:rPr>
-          <w:moveTo w:id="36" w:author="yann tony" w:date="2023-02-02T13:11:00Z"/>
-          <w:rFonts w:ascii="Times New Roman" w:hAnsi="Times New Roman" w:cs="Times New Roman"/>
-          <w:sz w:val="24"/>
-          <w:szCs w:val="24"/>
-        </w:rPr>
-      </w:pPr>
-    </w:p>
-    <w:moveToRangeEnd w:id="30"/>
+          <w:moveTo w:id="38" w:author="yann tony" w:date="2023-02-02T13:11:00Z"/>
+          <w:rFonts w:ascii="Times New Roman" w:hAnsi="Times New Roman" w:cs="Times New Roman"/>
+          <w:sz w:val="24"/>
+          <w:szCs w:val="24"/>
+        </w:rPr>
+      </w:pPr>
+    </w:p>
+    <w:moveToRangeEnd w:id="32"/>
     <w:p>
       <w:pPr>
         <w:pStyle w:val="Paragraphedeliste"/>
@@ -4928,7 +4830,7 @@
           <w:sz w:val="24"/>
           <w:szCs w:val="24"/>
         </w:rPr>
-        <w:pPrChange w:id="37" w:author="yann tony" w:date="2023-02-02T13:11:00Z">
+        <w:pPrChange w:id="39" w:author="yann tony" w:date="2023-02-02T13:11:00Z">
           <w:pPr>
             <w:pStyle w:val="Paragraphedeliste"/>
             <w:numPr>
@@ -5102,7 +5004,7 @@
           <w:sz w:val="24"/>
           <w:szCs w:val="24"/>
         </w:rPr>
-        <w:pPrChange w:id="38" w:author="yann tony" w:date="2023-02-02T08:15:00Z">
+        <w:pPrChange w:id="40" w:author="yann tony" w:date="2023-02-02T08:15:00Z">
           <w:pPr>
             <w:pStyle w:val="Paragraphedeliste"/>
             <w:numPr>
@@ -5177,7 +5079,7 @@
         </w:rPr>
         <w:t xml:space="preserve">Ce module se a plus une utilité d’archivage </w:t>
       </w:r>
-      <w:del w:id="39" w:author="yann tony" w:date="2023-02-02T08:15:00Z">
+      <w:del w:id="41" w:author="yann tony" w:date="2023-02-02T08:15:00Z">
         <w:r>
           <w:rPr>
             <w:rFonts w:ascii="Times New Roman" w:hAnsi="Times New Roman" w:cs="Times New Roman"/>
@@ -5195,7 +5097,7 @@
           <w:delText>s</w:delText>
         </w:r>
       </w:del>
-      <w:ins w:id="40" w:author="yann tony" w:date="2023-02-02T08:15:00Z">
+      <w:ins w:id="42" w:author="yann tony" w:date="2023-02-02T08:15:00Z">
         <w:r>
           <w:rPr>
             <w:rFonts w:ascii="Times New Roman" w:hAnsi="Times New Roman" w:cs="Times New Roman"/>
@@ -5379,7 +5281,7 @@
         <w:pStyle w:val="Paragraphedeliste"/>
         <w:ind w:left="1440"/>
         <w:rPr>
-          <w:del w:id="41" w:author="yann tony" w:date="2023-02-02T12:00:00Z"/>
+          <w:del w:id="43" w:author="yann tony" w:date="2023-02-02T12:00:00Z"/>
           <w:rFonts w:ascii="Times New Roman" w:hAnsi="Times New Roman" w:cs="Times New Roman"/>
           <w:b/>
           <w:bCs/>
@@ -5393,15 +5295,15 @@
         <w:pStyle w:val="Paragraphedeliste"/>
         <w:ind w:left="1440"/>
         <w:rPr>
-          <w:del w:id="42" w:author="yann tony" w:date="2023-02-02T12:00:00Z"/>
-          <w:rFonts w:ascii="Times New Roman" w:hAnsi="Times New Roman" w:cs="Times New Roman"/>
-          <w:b/>
-          <w:bCs/>
-          <w:sz w:val="24"/>
-          <w:szCs w:val="24"/>
-        </w:rPr>
-      </w:pPr>
-      <w:del w:id="43" w:author="yann tony" w:date="2023-02-02T12:00:00Z">
+          <w:del w:id="44" w:author="yann tony" w:date="2023-02-02T12:00:00Z"/>
+          <w:rFonts w:ascii="Times New Roman" w:hAnsi="Times New Roman" w:cs="Times New Roman"/>
+          <w:b/>
+          <w:bCs/>
+          <w:sz w:val="24"/>
+          <w:szCs w:val="24"/>
+        </w:rPr>
+      </w:pPr>
+      <w:del w:id="45" w:author="yann tony" w:date="2023-02-02T12:00:00Z">
         <w:r>
           <w:rPr>
             <w:rFonts w:ascii="Times New Roman" w:hAnsi="Times New Roman" w:cs="Times New Roman"/>
@@ -5432,13 +5334,13 @@
           <w:numId w:val="56"/>
         </w:numPr>
         <w:rPr>
-          <w:del w:id="44" w:author="yann tony" w:date="2023-02-02T12:00:00Z"/>
-          <w:rFonts w:ascii="Times New Roman" w:hAnsi="Times New Roman" w:cs="Times New Roman"/>
-          <w:sz w:val="24"/>
-          <w:szCs w:val="24"/>
-        </w:rPr>
-      </w:pPr>
-      <w:del w:id="45" w:author="yann tony" w:date="2023-02-02T12:00:00Z">
+          <w:del w:id="46" w:author="yann tony" w:date="2023-02-02T12:00:00Z"/>
+          <w:rFonts w:ascii="Times New Roman" w:hAnsi="Times New Roman" w:cs="Times New Roman"/>
+          <w:sz w:val="24"/>
+          <w:szCs w:val="24"/>
+        </w:rPr>
+      </w:pPr>
+      <w:del w:id="47" w:author="yann tony" w:date="2023-02-02T12:00:00Z">
         <w:r>
           <w:rPr>
             <w:rFonts w:ascii="Times New Roman" w:hAnsi="Times New Roman" w:cs="Times New Roman"/>
@@ -5457,13 +5359,13 @@
           <w:numId w:val="56"/>
         </w:numPr>
         <w:rPr>
-          <w:del w:id="46" w:author="yann tony" w:date="2023-02-02T12:00:00Z"/>
-          <w:rFonts w:ascii="Times New Roman" w:hAnsi="Times New Roman" w:cs="Times New Roman"/>
-          <w:sz w:val="24"/>
-          <w:szCs w:val="24"/>
-        </w:rPr>
-      </w:pPr>
-      <w:del w:id="47" w:author="yann tony" w:date="2023-02-02T12:00:00Z">
+          <w:del w:id="48" w:author="yann tony" w:date="2023-02-02T12:00:00Z"/>
+          <w:rFonts w:ascii="Times New Roman" w:hAnsi="Times New Roman" w:cs="Times New Roman"/>
+          <w:sz w:val="24"/>
+          <w:szCs w:val="24"/>
+        </w:rPr>
+      </w:pPr>
+      <w:del w:id="49" w:author="yann tony" w:date="2023-02-02T12:00:00Z">
         <w:r>
           <w:rPr>
             <w:rFonts w:ascii="Times New Roman" w:hAnsi="Times New Roman" w:cs="Times New Roman"/>
@@ -5482,13 +5384,13 @@
           <w:numId w:val="56"/>
         </w:numPr>
         <w:rPr>
-          <w:del w:id="48" w:author="yann tony" w:date="2023-02-02T12:00:00Z"/>
-          <w:rFonts w:ascii="Times New Roman" w:hAnsi="Times New Roman" w:cs="Times New Roman"/>
-          <w:sz w:val="24"/>
-          <w:szCs w:val="24"/>
-        </w:rPr>
-      </w:pPr>
-      <w:del w:id="49" w:author="yann tony" w:date="2023-02-02T12:00:00Z">
+          <w:del w:id="50" w:author="yann tony" w:date="2023-02-02T12:00:00Z"/>
+          <w:rFonts w:ascii="Times New Roman" w:hAnsi="Times New Roman" w:cs="Times New Roman"/>
+          <w:sz w:val="24"/>
+          <w:szCs w:val="24"/>
+        </w:rPr>
+      </w:pPr>
+      <w:del w:id="51" w:author="yann tony" w:date="2023-02-02T12:00:00Z">
         <w:r>
           <w:rPr>
             <w:rFonts w:ascii="Times New Roman" w:hAnsi="Times New Roman" w:cs="Times New Roman"/>
@@ -5507,13 +5409,13 @@
           <w:numId w:val="56"/>
         </w:numPr>
         <w:rPr>
-          <w:del w:id="50" w:author="yann tony" w:date="2023-02-02T12:00:00Z"/>
-          <w:rFonts w:ascii="Times New Roman" w:hAnsi="Times New Roman" w:cs="Times New Roman"/>
-          <w:sz w:val="24"/>
-          <w:szCs w:val="24"/>
-        </w:rPr>
-      </w:pPr>
-      <w:del w:id="51" w:author="yann tony" w:date="2023-02-02T12:00:00Z">
+          <w:del w:id="52" w:author="yann tony" w:date="2023-02-02T12:00:00Z"/>
+          <w:rFonts w:ascii="Times New Roman" w:hAnsi="Times New Roman" w:cs="Times New Roman"/>
+          <w:sz w:val="24"/>
+          <w:szCs w:val="24"/>
+        </w:rPr>
+      </w:pPr>
+      <w:del w:id="53" w:author="yann tony" w:date="2023-02-02T12:00:00Z">
         <w:r>
           <w:rPr>
             <w:rFonts w:ascii="Times New Roman" w:hAnsi="Times New Roman" w:cs="Times New Roman"/>
@@ -5981,13 +5883,13 @@
           <w:numId w:val="29"/>
         </w:numPr>
         <w:rPr>
-          <w:del w:id="52" w:author="yann tony" w:date="2023-02-02T13:12:00Z"/>
-          <w:rFonts w:ascii="Times New Roman" w:hAnsi="Times New Roman" w:cs="Times New Roman"/>
-          <w:sz w:val="24"/>
-          <w:szCs w:val="24"/>
-        </w:rPr>
-      </w:pPr>
-      <w:del w:id="53" w:author="yann tony" w:date="2023-02-02T13:12:00Z">
+          <w:del w:id="54" w:author="yann tony" w:date="2023-02-02T13:12:00Z"/>
+          <w:rFonts w:ascii="Times New Roman" w:hAnsi="Times New Roman" w:cs="Times New Roman"/>
+          <w:sz w:val="24"/>
+          <w:szCs w:val="24"/>
+        </w:rPr>
+      </w:pPr>
+      <w:del w:id="55" w:author="yann tony" w:date="2023-02-02T13:12:00Z">
         <w:r>
           <w:rPr>
             <w:rFonts w:ascii="Times New Roman" w:hAnsi="Times New Roman" w:cs="Times New Roman"/>
@@ -6006,14 +5908,14 @@
           <w:numId w:val="29"/>
         </w:numPr>
         <w:rPr>
-          <w:moveFrom w:id="54" w:author="yann tony" w:date="2023-02-02T13:11:00Z"/>
-          <w:rFonts w:ascii="Times New Roman" w:hAnsi="Times New Roman" w:cs="Times New Roman"/>
-          <w:sz w:val="24"/>
-          <w:szCs w:val="24"/>
-        </w:rPr>
-      </w:pPr>
-      <w:moveFromRangeStart w:id="55" w:author="yann tony" w:date="2023-02-02T13:11:00Z" w:name="move126235877"/>
-      <w:moveFrom w:id="56" w:author="yann tony" w:date="2023-02-02T13:11:00Z">
+          <w:moveFrom w:id="56" w:author="yann tony" w:date="2023-02-02T13:11:00Z"/>
+          <w:rFonts w:ascii="Times New Roman" w:hAnsi="Times New Roman" w:cs="Times New Roman"/>
+          <w:sz w:val="24"/>
+          <w:szCs w:val="24"/>
+        </w:rPr>
+      </w:pPr>
+      <w:moveFromRangeStart w:id="57" w:author="yann tony" w:date="2023-02-02T13:11:00Z" w:name="move126235877"/>
+      <w:moveFrom w:id="58" w:author="yann tony" w:date="2023-02-02T13:11:00Z">
         <w:r>
           <w:rPr>
             <w:rFonts w:ascii="Times New Roman" w:hAnsi="Times New Roman" w:cs="Times New Roman"/>
@@ -6024,7 +5926,7 @@
         </w:r>
       </w:moveFrom>
     </w:p>
-    <w:moveFromRangeEnd w:id="55"/>
+    <w:moveFromRangeEnd w:id="57"/>
     <w:p>
       <w:pPr>
         <w:pStyle w:val="Paragraphedeliste"/>
@@ -6033,13 +5935,13 @@
           <w:numId w:val="29"/>
         </w:numPr>
         <w:rPr>
-          <w:del w:id="57" w:author="yann tony" w:date="2023-02-02T13:11:00Z"/>
-          <w:rFonts w:ascii="Times New Roman" w:hAnsi="Times New Roman" w:cs="Times New Roman"/>
-          <w:sz w:val="24"/>
-          <w:szCs w:val="24"/>
-        </w:rPr>
-      </w:pPr>
-      <w:del w:id="58" w:author="yann tony" w:date="2023-02-02T13:11:00Z">
+          <w:del w:id="59" w:author="yann tony" w:date="2023-02-02T13:11:00Z"/>
+          <w:rFonts w:ascii="Times New Roman" w:hAnsi="Times New Roman" w:cs="Times New Roman"/>
+          <w:sz w:val="24"/>
+          <w:szCs w:val="24"/>
+        </w:rPr>
+      </w:pPr>
+      <w:del w:id="60" w:author="yann tony" w:date="2023-02-02T13:11:00Z">
         <w:r>
           <w:rPr>
             <w:rFonts w:ascii="Times New Roman" w:hAnsi="Times New Roman" w:cs="Times New Roman"/>
@@ -6157,7 +6059,7 @@
           <w:szCs w:val="24"/>
         </w:rPr>
       </w:pPr>
-      <w:del w:id="59" w:author="yann tony" w:date="2023-02-02T08:15:00Z">
+      <w:del w:id="61" w:author="yann tony" w:date="2023-02-02T08:15:00Z">
         <w:r>
           <w:rPr>
             <w:rFonts w:ascii="Times New Roman" w:hAnsi="Times New Roman" w:cs="Times New Roman"/>
@@ -6167,7 +6069,7 @@
           <w:delText>le</w:delText>
         </w:r>
       </w:del>
-      <w:ins w:id="60" w:author="yann tony" w:date="2023-02-02T08:15:00Z">
+      <w:ins w:id="62" w:author="yann tony" w:date="2023-02-02T08:15:00Z">
         <w:r>
           <w:rPr>
             <w:rFonts w:ascii="Times New Roman" w:hAnsi="Times New Roman" w:cs="Times New Roman"/>
@@ -8112,7 +8014,7 @@
           <w:szCs w:val="24"/>
         </w:rPr>
       </w:pPr>
-      <w:bookmarkStart w:id="61" w:name="_Hlk125973909"/>
+      <w:bookmarkStart w:id="63" w:name="_Hlk125973909"/>
       <w:r>
         <w:rPr>
           <w:rFonts w:ascii="Times New Roman" w:hAnsi="Times New Roman" w:cs="Times New Roman"/>
@@ -8122,7 +8024,7 @@
         <w:t>Afficher les informations d’un employé</w:t>
       </w:r>
     </w:p>
-    <w:bookmarkEnd w:id="61"/>
+    <w:bookmarkEnd w:id="63"/>
     <w:p>
       <w:pPr>
         <w:pStyle w:val="Paragraphedeliste"/>
@@ -8287,7 +8189,7 @@
         </w:rPr>
         <w:t xml:space="preserve"> celui si se connecte </w:t>
       </w:r>
-      <w:proofErr w:type="spellStart"/>
+      <w:proofErr w:type="gramStart"/>
       <w:r>
         <w:rPr>
           <w:rFonts w:ascii="Times New Roman" w:hAnsi="Times New Roman" w:cs="Times New Roman"/>
@@ -8296,7 +8198,7 @@
         </w:rPr>
         <w:t>a</w:t>
       </w:r>
-      <w:proofErr w:type="spellEnd"/>
+      <w:proofErr w:type="gramEnd"/>
       <w:r>
         <w:rPr>
           <w:rFonts w:ascii="Times New Roman" w:hAnsi="Times New Roman" w:cs="Times New Roman"/>
@@ -8376,7 +8278,7 @@
           <w:szCs w:val="24"/>
         </w:rPr>
       </w:pPr>
-      <w:bookmarkStart w:id="62" w:name="_Hlk124841144"/>
+      <w:bookmarkStart w:id="64" w:name="_Hlk124841144"/>
       <w:r>
         <w:rPr>
           <w:rFonts w:ascii="Times New Roman" w:hAnsi="Times New Roman" w:cs="Times New Roman"/>
@@ -8655,7 +8557,7 @@
         <w:t xml:space="preserve">Nombre de jour congé annuel </w:t>
       </w:r>
     </w:p>
-    <w:bookmarkEnd w:id="62"/>
+    <w:bookmarkEnd w:id="64"/>
     <w:p>
       <w:pPr>
         <w:pStyle w:val="Paragraphedeliste"/>
@@ -9483,7 +9385,7 @@
           <w:szCs w:val="24"/>
         </w:rPr>
       </w:pPr>
-      <w:bookmarkStart w:id="63" w:name="_Hlk124761545"/>
+      <w:bookmarkStart w:id="65" w:name="_Hlk124761545"/>
       <w:r>
         <w:rPr>
           <w:rFonts w:ascii="Times New Roman" w:hAnsi="Times New Roman" w:cs="Times New Roman"/>
@@ -9580,7 +9482,7 @@
         </w:rPr>
         <w:t>Date de fin</w:t>
       </w:r>
-      <w:bookmarkEnd w:id="63"/>
+      <w:bookmarkEnd w:id="65"/>
       <w:r>
         <w:rPr>
           <w:rFonts w:ascii="Times New Roman" w:hAnsi="Times New Roman" w:cs="Times New Roman"/>
@@ -9699,7 +9601,7 @@
           <w:szCs w:val="24"/>
         </w:rPr>
       </w:pPr>
-      <w:bookmarkStart w:id="64" w:name="_Hlk124761586"/>
+      <w:bookmarkStart w:id="66" w:name="_Hlk124761586"/>
       <w:r>
         <w:rPr>
           <w:rFonts w:ascii="Times New Roman" w:hAnsi="Times New Roman" w:cs="Times New Roman"/>
@@ -9915,8 +9817,8 @@
           <w:szCs w:val="24"/>
         </w:rPr>
       </w:pPr>
-      <w:bookmarkStart w:id="65" w:name="_Hlk125976051"/>
-      <w:bookmarkEnd w:id="64"/>
+      <w:bookmarkStart w:id="67" w:name="_Hlk125976051"/>
+      <w:bookmarkEnd w:id="66"/>
       <w:r>
         <w:rPr>
           <w:rFonts w:ascii="Times New Roman" w:hAnsi="Times New Roman" w:cs="Times New Roman"/>
@@ -9925,7 +9827,7 @@
         </w:rPr>
         <w:t xml:space="preserve">Congé maladie </w:t>
       </w:r>
-      <w:bookmarkEnd w:id="65"/>
+      <w:bookmarkEnd w:id="67"/>
       <w:r>
         <w:rPr>
           <w:rFonts w:ascii="Times New Roman" w:hAnsi="Times New Roman" w:cs="Times New Roman"/>
@@ -10411,7 +10313,7 @@
 </file>
 
 <file path=word/endnotes.xml><?xml version="1.0" encoding="utf-8"?>
-<w:endnotes xmlns:wpc="http://schemas.microsoft.com/office/word/2010/wordprocessingCanvas" xmlns:cx="http://schemas.microsoft.com/office/drawing/2014/chartex" xmlns:cx1="http://schemas.microsoft.com/office/drawing/2015/9/8/chartex" xmlns:cx2="http://schemas.microsoft.com/office/drawing/2015/10/21/chartex" xmlns:cx3="http://schemas.microsoft.com/office/drawing/2016/5/9/chartex" xmlns:cx4="http://schemas.microsoft.com/office/drawing/2016/5/10/chartex" xmlns:cx5="http://schemas.microsoft.com/office/drawing/2016/5/11/chartex" xmlns:cx6="http://schemas.microsoft.com/office/drawing/2016/5/12/chartex" xmlns:cx7="http://schemas.microsoft.com/office/drawing/2016/5/13/chartex" xmlns:cx8="http://schemas.microsoft.com/office/drawing/2016/5/14/chartex" xmlns:mc="http://schemas.openxmlformats.org/markup-compatibility/2006" xmlns:aink="http://schemas.microsoft.com/office/drawing/2016/ink" xmlns:am3d="http://schemas.microsoft.com/office/drawing/2017/model3d" xmlns:o="urn:schemas-microsoft-com:office:office" xmlns:oel="http://schemas.microsoft.com/office/2019/extlst" xmlns:r="http://schemas.openxmlformats.org/officeDocument/2006/relationships" xmlns:m="http://schemas.openxmlformats.org/officeDocument/2006/math" xmlns:v="urn:schemas-microsoft-com:vml" xmlns:wp14="http://schemas.microsoft.com/office/word/2010/wordprocessingDrawing" xmlns:wp="http://schemas.openxmlformats.org/drawingml/2006/wordprocessingDrawing" xmlns:w10="urn:schemas-microsoft-com:office:word" xmlns:w="http://schemas.openxmlformats.org/wordprocessingml/2006/main" xmlns:w14="http://schemas.microsoft.com/office/word/2010/wordml" xmlns:w15="http://schemas.microsoft.com/office/word/2012/wordml" xmlns:w16cex="http://schemas.microsoft.com/office/word/2018/wordml/cex" xmlns:w16cid="http://schemas.microsoft.com/office/word/2016/wordml/cid" xmlns:w16="http://schemas.microsoft.com/office/word/2018/wordml" xmlns:w16sdtdh="http://schemas.microsoft.com/office/word/2020/wordml/sdtdatahash" xmlns:w16se="http://schemas.microsoft.com/office/word/2015/wordml/symex" xmlns:wpg="http://schemas.microsoft.com/office/word/2010/wordprocessingGroup" xmlns:wpi="http://schemas.microsoft.com/office/word/2010/wordprocessingInk" xmlns:wne="http://schemas.microsoft.com/office/word/2006/wordml" xmlns:wps="http://schemas.microsoft.com/office/word/2010/wordprocessingShape" mc:Ignorable="w14 w15 w16se w16cid w16 w16cex w16sdtdh wp14">
+<w:endnotes xmlns:wpc="http://schemas.microsoft.com/office/word/2010/wordprocessingCanvas" xmlns:cx="http://schemas.microsoft.com/office/drawing/2014/chartex" xmlns:cx1="http://schemas.microsoft.com/office/drawing/2015/9/8/chartex" xmlns:cx2="http://schemas.microsoft.com/office/drawing/2015/10/21/chartex" xmlns:cx3="http://schemas.microsoft.com/office/drawing/2016/5/9/chartex" xmlns:cx4="http://schemas.microsoft.com/office/drawing/2016/5/10/chartex" xmlns:cx5="http://schemas.microsoft.com/office/drawing/2016/5/11/chartex" xmlns:cx6="http://schemas.microsoft.com/office/drawing/2016/5/12/chartex" xmlns:cx7="http://schemas.microsoft.com/office/drawing/2016/5/13/chartex" xmlns:cx8="http://schemas.microsoft.com/office/drawing/2016/5/14/chartex" xmlns:mc="http://schemas.openxmlformats.org/markup-compatibility/2006" xmlns:aink="http://schemas.microsoft.com/office/drawing/2016/ink" xmlns:am3d="http://schemas.microsoft.com/office/drawing/2017/model3d" xmlns:o="urn:schemas-microsoft-com:office:office" xmlns:oel="http://schemas.microsoft.com/office/2019/extlst" xmlns:r="http://schemas.openxmlformats.org/officeDocument/2006/relationships" xmlns:m="http://schemas.openxmlformats.org/officeDocument/2006/math" xmlns:v="urn:schemas-microsoft-com:vml" xmlns:wp14="http://schemas.microsoft.com/office/word/2010/wordprocessingDrawing" xmlns:wp="http://schemas.openxmlformats.org/drawingml/2006/wordprocessingDrawing" xmlns:w10="urn:schemas-microsoft-com:office:word" xmlns:w="http://schemas.openxmlformats.org/wordprocessingml/2006/main" xmlns:w14="http://schemas.microsoft.com/office/word/2010/wordml" xmlns:w15="http://schemas.microsoft.com/office/word/2012/wordml" xmlns:w16cex="http://schemas.microsoft.com/office/word/2018/wordml/cex" xmlns:w16cid="http://schemas.microsoft.com/office/word/2016/wordml/cid" xmlns:w16="http://schemas.microsoft.com/office/word/2018/wordml" xmlns:w16du="http://schemas.microsoft.com/office/word/2023/wordml/word16du" xmlns:w16sdtdh="http://schemas.microsoft.com/office/word/2020/wordml/sdtdatahash" xmlns:w16se="http://schemas.microsoft.com/office/word/2015/wordml/symex" xmlns:wpg="http://schemas.microsoft.com/office/word/2010/wordprocessingGroup" xmlns:wpi="http://schemas.microsoft.com/office/word/2010/wordprocessingInk" xmlns:wne="http://schemas.microsoft.com/office/word/2006/wordml" xmlns:wps="http://schemas.microsoft.com/office/word/2010/wordprocessingShape" mc:Ignorable="w14 w15 w16se w16cid w16 w16cex w16sdtdh wp14">
   <w:endnote w:type="separator" w:id="-1">
     <w:p>
       <w:pPr>
@@ -10436,7 +10338,7 @@
 </file>
 
 <file path=word/footnotes.xml><?xml version="1.0" encoding="utf-8"?>
-<w:footnotes xmlns:wpc="http://schemas.microsoft.com/office/word/2010/wordprocessingCanvas" xmlns:cx="http://schemas.microsoft.com/office/drawing/2014/chartex" xmlns:cx1="http://schemas.microsoft.com/office/drawing/2015/9/8/chartex" xmlns:cx2="http://schemas.microsoft.com/office/drawing/2015/10/21/chartex" xmlns:cx3="http://schemas.microsoft.com/office/drawing/2016/5/9/chartex" xmlns:cx4="http://schemas.microsoft.com/office/drawing/2016/5/10/chartex" xmlns:cx5="http://schemas.microsoft.com/office/drawing/2016/5/11/chartex" xmlns:cx6="http://schemas.microsoft.com/office/drawing/2016/5/12/chartex" xmlns:cx7="http://schemas.microsoft.com/office/drawing/2016/5/13/chartex" xmlns:cx8="http://schemas.microsoft.com/office/drawing/2016/5/14/chartex" xmlns:mc="http://schemas.openxmlformats.org/markup-compatibility/2006" xmlns:aink="http://schemas.microsoft.com/office/drawing/2016/ink" xmlns:am3d="http://schemas.microsoft.com/office/drawing/2017/model3d" xmlns:o="urn:schemas-microsoft-com:office:office" xmlns:oel="http://schemas.microsoft.com/office/2019/extlst" xmlns:r="http://schemas.openxmlformats.org/officeDocument/2006/relationships" xmlns:m="http://schemas.openxmlformats.org/officeDocument/2006/math" xmlns:v="urn:schemas-microsoft-com:vml" xmlns:wp14="http://schemas.microsoft.com/office/word/2010/wordprocessingDrawing" xmlns:wp="http://schemas.openxmlformats.org/drawingml/2006/wordprocessingDrawing" xmlns:w10="urn:schemas-microsoft-com:office:word" xmlns:w="http://schemas.openxmlformats.org/wordprocessingml/2006/main" xmlns:w14="http://schemas.microsoft.com/office/word/2010/wordml" xmlns:w15="http://schemas.microsoft.com/office/word/2012/wordml" xmlns:w16cex="http://schemas.microsoft.com/office/word/2018/wordml/cex" xmlns:w16cid="http://schemas.microsoft.com/office/word/2016/wordml/cid" xmlns:w16="http://schemas.microsoft.com/office/word/2018/wordml" xmlns:w16sdtdh="http://schemas.microsoft.com/office/word/2020/wordml/sdtdatahash" xmlns:w16se="http://schemas.microsoft.com/office/word/2015/wordml/symex" xmlns:wpg="http://schemas.microsoft.com/office/word/2010/wordprocessingGroup" xmlns:wpi="http://schemas.microsoft.com/office/word/2010/wordprocessingInk" xmlns:wne="http://schemas.microsoft.com/office/word/2006/wordml" xmlns:wps="http://schemas.microsoft.com/office/word/2010/wordprocessingShape" mc:Ignorable="w14 w15 w16se w16cid w16 w16cex w16sdtdh wp14">
+<w:footnotes xmlns:wpc="http://schemas.microsoft.com/office/word/2010/wordprocessingCanvas" xmlns:cx="http://schemas.microsoft.com/office/drawing/2014/chartex" xmlns:cx1="http://schemas.microsoft.com/office/drawing/2015/9/8/chartex" xmlns:cx2="http://schemas.microsoft.com/office/drawing/2015/10/21/chartex" xmlns:cx3="http://schemas.microsoft.com/office/drawing/2016/5/9/chartex" xmlns:cx4="http://schemas.microsoft.com/office/drawing/2016/5/10/chartex" xmlns:cx5="http://schemas.microsoft.com/office/drawing/2016/5/11/chartex" xmlns:cx6="http://schemas.microsoft.com/office/drawing/2016/5/12/chartex" xmlns:cx7="http://schemas.microsoft.com/office/drawing/2016/5/13/chartex" xmlns:cx8="http://schemas.microsoft.com/office/drawing/2016/5/14/chartex" xmlns:mc="http://schemas.openxmlformats.org/markup-compatibility/2006" xmlns:aink="http://schemas.microsoft.com/office/drawing/2016/ink" xmlns:am3d="http://schemas.microsoft.com/office/drawing/2017/model3d" xmlns:o="urn:schemas-microsoft-com:office:office" xmlns:oel="http://schemas.microsoft.com/office/2019/extlst" xmlns:r="http://schemas.openxmlformats.org/officeDocument/2006/relationships" xmlns:m="http://schemas.openxmlformats.org/officeDocument/2006/math" xmlns:v="urn:schemas-microsoft-com:vml" xmlns:wp14="http://schemas.microsoft.com/office/word/2010/wordprocessingDrawing" xmlns:wp="http://schemas.openxmlformats.org/drawingml/2006/wordprocessingDrawing" xmlns:w10="urn:schemas-microsoft-com:office:word" xmlns:w="http://schemas.openxmlformats.org/wordprocessingml/2006/main" xmlns:w14="http://schemas.microsoft.com/office/word/2010/wordml" xmlns:w15="http://schemas.microsoft.com/office/word/2012/wordml" xmlns:w16cex="http://schemas.microsoft.com/office/word/2018/wordml/cex" xmlns:w16cid="http://schemas.microsoft.com/office/word/2016/wordml/cid" xmlns:w16="http://schemas.microsoft.com/office/word/2018/wordml" xmlns:w16du="http://schemas.microsoft.com/office/word/2023/wordml/word16du" xmlns:w16sdtdh="http://schemas.microsoft.com/office/word/2020/wordml/sdtdatahash" xmlns:w16se="http://schemas.microsoft.com/office/word/2015/wordml/symex" xmlns:wpg="http://schemas.microsoft.com/office/word/2010/wordprocessingGroup" xmlns:wpi="http://schemas.microsoft.com/office/word/2010/wordprocessingInk" xmlns:wne="http://schemas.microsoft.com/office/word/2006/wordml" xmlns:wps="http://schemas.microsoft.com/office/word/2010/wordprocessingShape" mc:Ignorable="w14 w15 w16se w16cid w16 w16cex w16sdtdh wp14">
   <w:footnote w:type="separator" w:id="-1">
     <w:p>
       <w:pPr>
@@ -10461,7 +10363,7 @@
 </file>
 
 <file path=word/numbering.xml><?xml version="1.0" encoding="utf-8"?>
-<w:numbering xmlns:wpc="http://schemas.microsoft.com/office/word/2010/wordprocessingCanvas" xmlns:cx="http://schemas.microsoft.com/office/drawing/2014/chartex" xmlns:cx1="http://schemas.microsoft.com/office/drawing/2015/9/8/chartex" xmlns:cx2="http://schemas.microsoft.com/office/drawing/2015/10/21/chartex" xmlns:cx3="http://schemas.microsoft.com/office/drawing/2016/5/9/chartex" xmlns:cx4="http://schemas.microsoft.com/office/drawing/2016/5/10/chartex" xmlns:cx5="http://schemas.microsoft.com/office/drawing/2016/5/11/chartex" xmlns:cx6="http://schemas.microsoft.com/office/drawing/2016/5/12/chartex" xmlns:cx7="http://schemas.microsoft.com/office/drawing/2016/5/13/chartex" xmlns:cx8="http://schemas.microsoft.com/office/drawing/2016/5/14/chartex" xmlns:mc="http://schemas.openxmlformats.org/markup-compatibility/2006" xmlns:aink="http://schemas.microsoft.com/office/drawing/2016/ink" xmlns:am3d="http://schemas.microsoft.com/office/drawing/2017/model3d" xmlns:o="urn:schemas-microsoft-com:office:office" xmlns:oel="http://schemas.microsoft.com/office/2019/extlst" xmlns:r="http://schemas.openxmlformats.org/officeDocument/2006/relationships" xmlns:m="http://schemas.openxmlformats.org/officeDocument/2006/math" xmlns:v="urn:schemas-microsoft-com:vml" xmlns:wp14="http://schemas.microsoft.com/office/word/2010/wordprocessingDrawing" xmlns:wp="http://schemas.openxmlformats.org/drawingml/2006/wordprocessingDrawing" xmlns:w10="urn:schemas-microsoft-com:office:word" xmlns:w="http://schemas.openxmlformats.org/wordprocessingml/2006/main" xmlns:w14="http://schemas.microsoft.com/office/word/2010/wordml" xmlns:w15="http://schemas.microsoft.com/office/word/2012/wordml" xmlns:w16cex="http://schemas.microsoft.com/office/word/2018/wordml/cex" xmlns:w16cid="http://schemas.microsoft.com/office/word/2016/wordml/cid" xmlns:w16="http://schemas.microsoft.com/office/word/2018/wordml" xmlns:w16sdtdh="http://schemas.microsoft.com/office/word/2020/wordml/sdtdatahash" xmlns:w16se="http://schemas.microsoft.com/office/word/2015/wordml/symex" xmlns:wpg="http://schemas.microsoft.com/office/word/2010/wordprocessingGroup" xmlns:wpi="http://schemas.microsoft.com/office/word/2010/wordprocessingInk" xmlns:wne="http://schemas.microsoft.com/office/word/2006/wordml" xmlns:wps="http://schemas.microsoft.com/office/word/2010/wordprocessingShape" mc:Ignorable="w14 w15 w16se w16cid w16 w16cex w16sdtdh wp14">
+<w:numbering xmlns:wpc="http://schemas.microsoft.com/office/word/2010/wordprocessingCanvas" xmlns:cx="http://schemas.microsoft.com/office/drawing/2014/chartex" xmlns:cx1="http://schemas.microsoft.com/office/drawing/2015/9/8/chartex" xmlns:cx2="http://schemas.microsoft.com/office/drawing/2015/10/21/chartex" xmlns:cx3="http://schemas.microsoft.com/office/drawing/2016/5/9/chartex" xmlns:cx4="http://schemas.microsoft.com/office/drawing/2016/5/10/chartex" xmlns:cx5="http://schemas.microsoft.com/office/drawing/2016/5/11/chartex" xmlns:cx6="http://schemas.microsoft.com/office/drawing/2016/5/12/chartex" xmlns:cx7="http://schemas.microsoft.com/office/drawing/2016/5/13/chartex" xmlns:cx8="http://schemas.microsoft.com/office/drawing/2016/5/14/chartex" xmlns:mc="http://schemas.openxmlformats.org/markup-compatibility/2006" xmlns:aink="http://schemas.microsoft.com/office/drawing/2016/ink" xmlns:am3d="http://schemas.microsoft.com/office/drawing/2017/model3d" xmlns:o="urn:schemas-microsoft-com:office:office" xmlns:oel="http://schemas.microsoft.com/office/2019/extlst" xmlns:r="http://schemas.openxmlformats.org/officeDocument/2006/relationships" xmlns:m="http://schemas.openxmlformats.org/officeDocument/2006/math" xmlns:v="urn:schemas-microsoft-com:vml" xmlns:wp14="http://schemas.microsoft.com/office/word/2010/wordprocessingDrawing" xmlns:wp="http://schemas.openxmlformats.org/drawingml/2006/wordprocessingDrawing" xmlns:w10="urn:schemas-microsoft-com:office:word" xmlns:w="http://schemas.openxmlformats.org/wordprocessingml/2006/main" xmlns:w14="http://schemas.microsoft.com/office/word/2010/wordml" xmlns:w15="http://schemas.microsoft.com/office/word/2012/wordml" xmlns:w16cex="http://schemas.microsoft.com/office/word/2018/wordml/cex" xmlns:w16cid="http://schemas.microsoft.com/office/word/2016/wordml/cid" xmlns:w16="http://schemas.microsoft.com/office/word/2018/wordml" xmlns:w16du="http://schemas.microsoft.com/office/word/2023/wordml/word16du" xmlns:w16sdtdh="http://schemas.microsoft.com/office/word/2020/wordml/sdtdatahash" xmlns:w16se="http://schemas.microsoft.com/office/word/2015/wordml/symex" xmlns:wpg="http://schemas.microsoft.com/office/word/2010/wordprocessingGroup" xmlns:wpi="http://schemas.microsoft.com/office/word/2010/wordprocessingInk" xmlns:wne="http://schemas.microsoft.com/office/word/2006/wordml" xmlns:wps="http://schemas.microsoft.com/office/word/2010/wordprocessingShape" mc:Ignorable="w14 w15 w16se w16cid w16 w16cex w16sdtdh wp14">
   <w:abstractNum w:abstractNumId="0" w15:restartNumberingAfterBreak="0">
     <w:nsid w:val="01C34723"/>
     <w:multiLevelType w:val="hybridMultilevel"/>
@@ -17044,7 +16946,7 @@
 </file>
 
 <file path=word/people.xml><?xml version="1.0" encoding="utf-8"?>
-<w15:people xmlns:wpc="http://schemas.microsoft.com/office/word/2010/wordprocessingCanvas" xmlns:cx="http://schemas.microsoft.com/office/drawing/2014/chartex" xmlns:cx1="http://schemas.microsoft.com/office/drawing/2015/9/8/chartex" xmlns:cx2="http://schemas.microsoft.com/office/drawing/2015/10/21/chartex" xmlns:cx3="http://schemas.microsoft.com/office/drawing/2016/5/9/chartex" xmlns:cx4="http://schemas.microsoft.com/office/drawing/2016/5/10/chartex" xmlns:cx5="http://schemas.microsoft.com/office/drawing/2016/5/11/chartex" xmlns:cx6="http://schemas.microsoft.com/office/drawing/2016/5/12/chartex" xmlns:cx7="http://schemas.microsoft.com/office/drawing/2016/5/13/chartex" xmlns:cx8="http://schemas.microsoft.com/office/drawing/2016/5/14/chartex" xmlns:mc="http://schemas.openxmlformats.org/markup-compatibility/2006" xmlns:aink="http://schemas.microsoft.com/office/drawing/2016/ink" xmlns:am3d="http://schemas.microsoft.com/office/drawing/2017/model3d" xmlns:o="urn:schemas-microsoft-com:office:office" xmlns:oel="http://schemas.microsoft.com/office/2019/extlst" xmlns:r="http://schemas.openxmlformats.org/officeDocument/2006/relationships" xmlns:m="http://schemas.openxmlformats.org/officeDocument/2006/math" xmlns:v="urn:schemas-microsoft-com:vml" xmlns:wp14="http://schemas.microsoft.com/office/word/2010/wordprocessingDrawing" xmlns:wp="http://schemas.openxmlformats.org/drawingml/2006/wordprocessingDrawing" xmlns:w10="urn:schemas-microsoft-com:office:word" xmlns:w="http://schemas.openxmlformats.org/wordprocessingml/2006/main" xmlns:w14="http://schemas.microsoft.com/office/word/2010/wordml" xmlns:w15="http://schemas.microsoft.com/office/word/2012/wordml" xmlns:w16cex="http://schemas.microsoft.com/office/word/2018/wordml/cex" xmlns:w16cid="http://schemas.microsoft.com/office/word/2016/wordml/cid" xmlns:w16="http://schemas.microsoft.com/office/word/2018/wordml" xmlns:w16sdtdh="http://schemas.microsoft.com/office/word/2020/wordml/sdtdatahash" xmlns:w16se="http://schemas.microsoft.com/office/word/2015/wordml/symex" xmlns:wpg="http://schemas.microsoft.com/office/word/2010/wordprocessingGroup" xmlns:wpi="http://schemas.microsoft.com/office/word/2010/wordprocessingInk" xmlns:wne="http://schemas.microsoft.com/office/word/2006/wordml" xmlns:wps="http://schemas.microsoft.com/office/word/2010/wordprocessingShape" mc:Ignorable="w14 w15 w16se w16cid w16 w16cex w16sdtdh wp14">
+<w15:people xmlns:wpc="http://schemas.microsoft.com/office/word/2010/wordprocessingCanvas" xmlns:cx="http://schemas.microsoft.com/office/drawing/2014/chartex" xmlns:cx1="http://schemas.microsoft.com/office/drawing/2015/9/8/chartex" xmlns:cx2="http://schemas.microsoft.com/office/drawing/2015/10/21/chartex" xmlns:cx3="http://schemas.microsoft.com/office/drawing/2016/5/9/chartex" xmlns:cx4="http://schemas.microsoft.com/office/drawing/2016/5/10/chartex" xmlns:cx5="http://schemas.microsoft.com/office/drawing/2016/5/11/chartex" xmlns:cx6="http://schemas.microsoft.com/office/drawing/2016/5/12/chartex" xmlns:cx7="http://schemas.microsoft.com/office/drawing/2016/5/13/chartex" xmlns:cx8="http://schemas.microsoft.com/office/drawing/2016/5/14/chartex" xmlns:mc="http://schemas.openxmlformats.org/markup-compatibility/2006" xmlns:aink="http://schemas.microsoft.com/office/drawing/2016/ink" xmlns:am3d="http://schemas.microsoft.com/office/drawing/2017/model3d" xmlns:o="urn:schemas-microsoft-com:office:office" xmlns:oel="http://schemas.microsoft.com/office/2019/extlst" xmlns:r="http://schemas.openxmlformats.org/officeDocument/2006/relationships" xmlns:m="http://schemas.openxmlformats.org/officeDocument/2006/math" xmlns:v="urn:schemas-microsoft-com:vml" xmlns:wp14="http://schemas.microsoft.com/office/word/2010/wordprocessingDrawing" xmlns:wp="http://schemas.openxmlformats.org/drawingml/2006/wordprocessingDrawing" xmlns:w10="urn:schemas-microsoft-com:office:word" xmlns:w="http://schemas.openxmlformats.org/wordprocessingml/2006/main" xmlns:w14="http://schemas.microsoft.com/office/word/2010/wordml" xmlns:w15="http://schemas.microsoft.com/office/word/2012/wordml" xmlns:w16cex="http://schemas.microsoft.com/office/word/2018/wordml/cex" xmlns:w16cid="http://schemas.microsoft.com/office/word/2016/wordml/cid" xmlns:w16="http://schemas.microsoft.com/office/word/2018/wordml" xmlns:w16du="http://schemas.microsoft.com/office/word/2023/wordml/word16du" xmlns:w16sdtdh="http://schemas.microsoft.com/office/word/2020/wordml/sdtdatahash" xmlns:w16se="http://schemas.microsoft.com/office/word/2015/wordml/symex" xmlns:wpg="http://schemas.microsoft.com/office/word/2010/wordprocessingGroup" xmlns:wpi="http://schemas.microsoft.com/office/word/2010/wordprocessingInk" xmlns:wne="http://schemas.microsoft.com/office/word/2006/wordml" xmlns:wps="http://schemas.microsoft.com/office/word/2010/wordprocessingShape" mc:Ignorable="w14 w15 w16se w16cid w16 w16cex w16sdtdh wp14">
   <w15:person w15:author="yann tony">
     <w15:presenceInfo w15:providerId="Windows Live" w15:userId="d831102397ae95d2"/>
   </w15:person>

</xml_diff>